<commit_message>
fixes on Business Rules and AddNewEmployee UC
</commit_message>
<xml_diff>
--- a/MacroWeldingAddNewEmployeeUseCaseExtended.docx
+++ b/MacroWeldingAddNewEmployeeUseCaseExtended.docx
@@ -1,6 +1,6 @@
 
 <file path=word/document.xml><?xml version="1.0" encoding="utf-8"?>
-<w:document xmlns:wpc="http://schemas.microsoft.com/office/word/2010/wordprocessingCanvas" xmlns:cx="http://schemas.microsoft.com/office/drawing/2014/chartex" xmlns:cx1="http://schemas.microsoft.com/office/drawing/2015/9/8/chartex" xmlns:mc="http://schemas.openxmlformats.org/markup-compatibility/2006" xmlns:o="urn:schemas-microsoft-com:office:office" xmlns:r="http://schemas.openxmlformats.org/officeDocument/2006/relationships" xmlns:m="http://schemas.openxmlformats.org/officeDocument/2006/math" xmlns:v="urn:schemas-microsoft-com:vml" xmlns:wp14="http://schemas.microsoft.com/office/word/2010/wordprocessingDrawing" xmlns:wp="http://schemas.openxmlformats.org/drawingml/2006/wordprocessingDrawing" xmlns:w10="urn:schemas-microsoft-com:office:word" xmlns:w="http://schemas.openxmlformats.org/wordprocessingml/2006/main" xmlns:w14="http://schemas.microsoft.com/office/word/2010/wordml" xmlns:w15="http://schemas.microsoft.com/office/word/2012/wordml" xmlns:w16se="http://schemas.microsoft.com/office/word/2015/wordml/symex" xmlns:wpg="http://schemas.microsoft.com/office/word/2010/wordprocessingGroup" xmlns:wpi="http://schemas.microsoft.com/office/word/2010/wordprocessingInk" xmlns:wne="http://schemas.microsoft.com/office/word/2006/wordml" xmlns:wps="http://schemas.microsoft.com/office/word/2010/wordprocessingShape" mc:Ignorable="w14 w15 w16se wp14">
+<w:document xmlns:wpc="http://schemas.microsoft.com/office/word/2010/wordprocessingCanvas" xmlns:cx="http://schemas.microsoft.com/office/drawing/2014/chartex" xmlns:cx1="http://schemas.microsoft.com/office/drawing/2015/9/8/chartex" xmlns:cx2="http://schemas.microsoft.com/office/drawing/2015/10/21/chartex" xmlns:cx3="http://schemas.microsoft.com/office/drawing/2016/5/9/chartex" xmlns:cx4="http://schemas.microsoft.com/office/drawing/2016/5/10/chartex" xmlns:cx5="http://schemas.microsoft.com/office/drawing/2016/5/11/chartex" xmlns:cx6="http://schemas.microsoft.com/office/drawing/2016/5/12/chartex" xmlns:cx7="http://schemas.microsoft.com/office/drawing/2016/5/13/chartex" xmlns:cx8="http://schemas.microsoft.com/office/drawing/2016/5/14/chartex" xmlns:mc="http://schemas.openxmlformats.org/markup-compatibility/2006" xmlns:aink="http://schemas.microsoft.com/office/drawing/2016/ink" xmlns:am3d="http://schemas.microsoft.com/office/drawing/2017/model3d" xmlns:o="urn:schemas-microsoft-com:office:office" xmlns:r="http://schemas.openxmlformats.org/officeDocument/2006/relationships" xmlns:m="http://schemas.openxmlformats.org/officeDocument/2006/math" xmlns:v="urn:schemas-microsoft-com:vml" xmlns:wp14="http://schemas.microsoft.com/office/word/2010/wordprocessingDrawing" xmlns:wp="http://schemas.openxmlformats.org/drawingml/2006/wordprocessingDrawing" xmlns:w10="urn:schemas-microsoft-com:office:word" xmlns:w="http://schemas.openxmlformats.org/wordprocessingml/2006/main" xmlns:w14="http://schemas.microsoft.com/office/word/2010/wordml" xmlns:w15="http://schemas.microsoft.com/office/word/2012/wordml" xmlns:w16cid="http://schemas.microsoft.com/office/word/2016/wordml/cid" xmlns:w16se="http://schemas.microsoft.com/office/word/2015/wordml/symex" xmlns:wpg="http://schemas.microsoft.com/office/word/2010/wordprocessingGroup" xmlns:wpi="http://schemas.microsoft.com/office/word/2010/wordprocessingInk" xmlns:wne="http://schemas.microsoft.com/office/word/2006/wordml" xmlns:wps="http://schemas.microsoft.com/office/word/2010/wordprocessingShape" mc:Ignorable="w14 w15 w16se w16cid wp14">
   <w:body>
     <w:p>
       <w:r>
@@ -14,10 +14,7 @@
     </w:p>
     <w:p>
       <w:r>
-        <w:t>Version 2</w:t>
-      </w:r>
-      <w:r>
-        <w:t>.0</w:t>
+        <w:t>Version 2.0</w:t>
       </w:r>
     </w:p>
     <w:p>
@@ -142,40 +139,22 @@
         </w:numPr>
       </w:pPr>
       <w:r>
-        <w:t>New employee provide HR with the required information: First name, Last name, Mid</w:t>
-      </w:r>
-      <w:r>
-        <w:t>dle Name or Middle Initial, Address, City,</w:t>
-      </w:r>
-      <w:r>
-        <w:t xml:space="preserve"> State/Province ,</w:t>
+        <w:t>New employee provide HR with the required information: First name, Last name, Middle Name or Middle Initial, Address, City, State/Province ,</w:t>
       </w:r>
       <w:r>
         <w:t xml:space="preserve"> </w:t>
       </w:r>
       <w:r>
-        <w:t>Country, Postal Code</w:t>
-      </w:r>
-      <w:r>
-        <w:t>,</w:t>
+        <w:t>Country, Postal Code,</w:t>
       </w:r>
       <w:r>
         <w:t xml:space="preserve"> </w:t>
       </w:r>
       <w:r>
-        <w:t>banking account #</w:t>
-      </w:r>
-      <w:r>
-        <w:t>,</w:t>
-      </w:r>
-      <w:r>
-        <w:t xml:space="preserve"> </w:t>
-      </w:r>
-      <w:r>
-        <w:t xml:space="preserve"> </w:t>
-      </w:r>
-      <w:r>
-        <w:t>personal email, personal phone number, SIN</w:t>
+        <w:t>banking account #,</w:t>
+      </w:r>
+      <w:r>
+        <w:t xml:space="preserve">  personal email, personal phone number, SIN</w:t>
       </w:r>
       <w:r>
         <w:t>.</w:t>
@@ -279,8 +258,6 @@
         <w:lastRenderedPageBreak/>
         <w:t>Use Case - Add New Employee</w:t>
       </w:r>
-      <w:bookmarkStart w:id="0" w:name="_GoBack"/>
-      <w:bookmarkEnd w:id="0"/>
     </w:p>
     <w:p>
       <w:r>
@@ -289,10 +266,7 @@
     </w:p>
     <w:p>
       <w:r>
-        <w:t>Version 3</w:t>
-      </w:r>
-      <w:r>
-        <w:t>.0</w:t>
+        <w:t>Version 3.0</w:t>
       </w:r>
     </w:p>
     <w:p>
@@ -405,7 +379,19 @@
     </w:p>
     <w:p>
       <w:r>
-        <w:t>This use case begin when a new employee being hired.</w:t>
+        <w:t>This use case begin</w:t>
+      </w:r>
+      <w:r>
+        <w:t>s</w:t>
+      </w:r>
+      <w:r>
+        <w:t xml:space="preserve"> w</w:t>
+      </w:r>
+      <w:r>
+        <w:t>ith</w:t>
+      </w:r>
+      <w:r>
+        <w:t xml:space="preserve"> a new employee being hired.</w:t>
       </w:r>
     </w:p>
     <w:p>
@@ -417,7 +403,16 @@
         </w:numPr>
       </w:pPr>
       <w:r>
-        <w:t>New employee provide HR with the required information: First name, Last name, Middle Name or Middle Initial, Address, City, State/Province ,</w:t>
+        <w:t>The n</w:t>
+      </w:r>
+      <w:r>
+        <w:t>ew employee provide</w:t>
+      </w:r>
+      <w:r>
+        <w:t>s</w:t>
+      </w:r>
+      <w:r>
+        <w:t xml:space="preserve"> HR with the required information: First name, Last name, Middle Name or Middle Initial, Address, City, State/Province ,</w:t>
       </w:r>
       <w:r>
         <w:t xml:space="preserve"> </w:t>
@@ -429,13 +424,18 @@
         <w:t xml:space="preserve"> </w:t>
       </w:r>
       <w:r>
-        <w:t>banking account #,  personal email, personal phone number, SIN</w:t>
-      </w:r>
-      <w:r>
-        <w:t xml:space="preserve">. </w:t>
-      </w:r>
-      <w:r>
-        <w:t>*</w:t>
+        <w:t>bank</w:t>
+      </w:r>
+      <w:bookmarkStart w:id="0" w:name="_GoBack"/>
+      <w:bookmarkEnd w:id="0"/>
+      <w:r>
+        <w:t xml:space="preserve"> account #,  personal email, personal phone number, SIN</w:t>
+      </w:r>
+      <w:r>
+        <w:t>, and photo</w:t>
+      </w:r>
+      <w:r>
+        <w:t>. *</w:t>
       </w:r>
       <w:r>
         <w:t>001</w:t>
@@ -450,7 +450,31 @@
         </w:numPr>
       </w:pPr>
       <w:r>
-        <w:t>HR make a working phone number and working email for a new employee.</w:t>
+        <w:t xml:space="preserve">HR </w:t>
+      </w:r>
+      <w:r>
+        <w:t>creates</w:t>
+      </w:r>
+      <w:r>
+        <w:t xml:space="preserve"> a work phone number and wor</w:t>
+      </w:r>
+      <w:r>
+        <w:t>k</w:t>
+      </w:r>
+      <w:r>
+        <w:t xml:space="preserve"> email </w:t>
+      </w:r>
+      <w:r>
+        <w:t xml:space="preserve">address </w:t>
+      </w:r>
+      <w:r>
+        <w:t xml:space="preserve">for </w:t>
+      </w:r>
+      <w:r>
+        <w:t>the</w:t>
+      </w:r>
+      <w:r>
+        <w:t xml:space="preserve"> new employee.</w:t>
       </w:r>
       <w:r>
         <w:t xml:space="preserve"> *</w:t>
@@ -528,7 +552,13 @@
         <w:t>auto generated</w:t>
       </w:r>
       <w:r>
-        <w:t xml:space="preserve"> credentials to enter into a system</w:t>
+        <w:t xml:space="preserve"> credentials to enter into </w:t>
+      </w:r>
+      <w:r>
+        <w:t>the</w:t>
+      </w:r>
+      <w:r>
+        <w:t xml:space="preserve"> system</w:t>
       </w:r>
     </w:p>
     <w:p>
@@ -573,29 +603,47 @@
       <w:r>
         <w:t>follow the examples provided</w:t>
       </w:r>
-    </w:p>
-    <w:p>
-      <w:r>
-        <w:t>Line 4 – not all the required information provided and new employee profile has status pending without moving to Line 5</w:t>
-      </w:r>
-    </w:p>
-    <w:p>
-      <w:r>
-        <w:t>Line 5 - I</w:t>
-      </w:r>
-      <w:r>
-        <w:t>nformation that is provided is not valid</w:t>
-      </w:r>
-    </w:p>
-    <w:p>
-      <w:r>
-        <w:lastRenderedPageBreak/>
-        <w:t>Line 5 – Email with new employee credentials were not generated or were fail to be sent</w:t>
-      </w:r>
-    </w:p>
-    <w:p>
-      <w:r>
-        <w:t>Line 5 – Employee profile was not added into company payroll automatically</w:t>
+      <w:r>
+        <w:t xml:space="preserve">. The </w:t>
+      </w:r>
+      <w:r>
+        <w:t>user</w:t>
+      </w:r>
+      <w:r>
+        <w:t xml:space="preserve"> is prompted to retry.</w:t>
+      </w:r>
+      <w:r>
+        <w:t xml:space="preserve"> </w:t>
+      </w:r>
+    </w:p>
+    <w:p>
+      <w:r>
+        <w:t xml:space="preserve">Line 4 – not all the required information </w:t>
+      </w:r>
+      <w:r>
+        <w:t xml:space="preserve">is </w:t>
+      </w:r>
+      <w:proofErr w:type="gramStart"/>
+      <w:r>
+        <w:t>provided</w:t>
+      </w:r>
+      <w:proofErr w:type="gramEnd"/>
+      <w:r>
+        <w:t xml:space="preserve"> and new employee profile has status pending without moving to Line 5</w:t>
+      </w:r>
+      <w:r>
+        <w:t>. The use case ends without the new employee being added to the system.</w:t>
+      </w:r>
+    </w:p>
+    <w:p>
+      <w:r>
+        <w:t>Line 5 - Information that is provided is not valid</w:t>
+      </w:r>
+      <w:r>
+        <w:t xml:space="preserve">. </w:t>
+      </w:r>
+      <w:r>
+        <w:t>The user is prompted to retry.</w:t>
       </w:r>
     </w:p>
     <w:p>
@@ -612,6 +660,7 @@
           <w:sz w:val="28"/>
           <w:szCs w:val="28"/>
         </w:rPr>
+        <w:lastRenderedPageBreak/>
         <w:t>Business rules application:</w:t>
       </w:r>
     </w:p>
@@ -643,7 +692,7 @@
 </file>
 
 <file path=word/numbering.xml><?xml version="1.0" encoding="utf-8"?>
-<w:numbering xmlns:wpc="http://schemas.microsoft.com/office/word/2010/wordprocessingCanvas" xmlns:cx="http://schemas.microsoft.com/office/drawing/2014/chartex" xmlns:cx1="http://schemas.microsoft.com/office/drawing/2015/9/8/chartex" xmlns:mc="http://schemas.openxmlformats.org/markup-compatibility/2006" xmlns:o="urn:schemas-microsoft-com:office:office" xmlns:r="http://schemas.openxmlformats.org/officeDocument/2006/relationships" xmlns:m="http://schemas.openxmlformats.org/officeDocument/2006/math" xmlns:v="urn:schemas-microsoft-com:vml" xmlns:wp14="http://schemas.microsoft.com/office/word/2010/wordprocessingDrawing" xmlns:wp="http://schemas.openxmlformats.org/drawingml/2006/wordprocessingDrawing" xmlns:w10="urn:schemas-microsoft-com:office:word" xmlns:w="http://schemas.openxmlformats.org/wordprocessingml/2006/main" xmlns:w14="http://schemas.microsoft.com/office/word/2010/wordml" xmlns:w15="http://schemas.microsoft.com/office/word/2012/wordml" xmlns:w16se="http://schemas.microsoft.com/office/word/2015/wordml/symex" xmlns:wpg="http://schemas.microsoft.com/office/word/2010/wordprocessingGroup" xmlns:wpi="http://schemas.microsoft.com/office/word/2010/wordprocessingInk" xmlns:wne="http://schemas.microsoft.com/office/word/2006/wordml" xmlns:wps="http://schemas.microsoft.com/office/word/2010/wordprocessingShape" mc:Ignorable="w14 w15 w16se wp14">
+<w:numbering xmlns:wpc="http://schemas.microsoft.com/office/word/2010/wordprocessingCanvas" xmlns:cx="http://schemas.microsoft.com/office/drawing/2014/chartex" xmlns:cx1="http://schemas.microsoft.com/office/drawing/2015/9/8/chartex" xmlns:cx2="http://schemas.microsoft.com/office/drawing/2015/10/21/chartex" xmlns:cx3="http://schemas.microsoft.com/office/drawing/2016/5/9/chartex" xmlns:cx4="http://schemas.microsoft.com/office/drawing/2016/5/10/chartex" xmlns:cx5="http://schemas.microsoft.com/office/drawing/2016/5/11/chartex" xmlns:cx6="http://schemas.microsoft.com/office/drawing/2016/5/12/chartex" xmlns:cx7="http://schemas.microsoft.com/office/drawing/2016/5/13/chartex" xmlns:cx8="http://schemas.microsoft.com/office/drawing/2016/5/14/chartex" xmlns:mc="http://schemas.openxmlformats.org/markup-compatibility/2006" xmlns:aink="http://schemas.microsoft.com/office/drawing/2016/ink" xmlns:am3d="http://schemas.microsoft.com/office/drawing/2017/model3d" xmlns:o="urn:schemas-microsoft-com:office:office" xmlns:r="http://schemas.openxmlformats.org/officeDocument/2006/relationships" xmlns:m="http://schemas.openxmlformats.org/officeDocument/2006/math" xmlns:v="urn:schemas-microsoft-com:vml" xmlns:wp14="http://schemas.microsoft.com/office/word/2010/wordprocessingDrawing" xmlns:wp="http://schemas.openxmlformats.org/drawingml/2006/wordprocessingDrawing" xmlns:w10="urn:schemas-microsoft-com:office:word" xmlns:w="http://schemas.openxmlformats.org/wordprocessingml/2006/main" xmlns:w14="http://schemas.microsoft.com/office/word/2010/wordml" xmlns:w15="http://schemas.microsoft.com/office/word/2012/wordml" xmlns:w16cid="http://schemas.microsoft.com/office/word/2016/wordml/cid" xmlns:w16se="http://schemas.microsoft.com/office/word/2015/wordml/symex" xmlns:wpg="http://schemas.microsoft.com/office/word/2010/wordprocessingGroup" xmlns:wpi="http://schemas.microsoft.com/office/word/2010/wordprocessingInk" xmlns:wne="http://schemas.microsoft.com/office/word/2006/wordml" xmlns:wps="http://schemas.microsoft.com/office/word/2010/wordprocessingShape" mc:Ignorable="w14 w15 w16se w16cid wp14">
   <w:abstractNum w:abstractNumId="0" w15:restartNumberingAfterBreak="0">
     <w:nsid w:val="37846EA9"/>
     <w:multiLevelType w:val="hybridMultilevel"/>
@@ -947,7 +996,7 @@
 </file>
 
 <file path=word/styles.xml><?xml version="1.0" encoding="utf-8"?>
-<w:styles xmlns:mc="http://schemas.openxmlformats.org/markup-compatibility/2006" xmlns:r="http://schemas.openxmlformats.org/officeDocument/2006/relationships" xmlns:w="http://schemas.openxmlformats.org/wordprocessingml/2006/main" xmlns:w14="http://schemas.microsoft.com/office/word/2010/wordml" xmlns:w15="http://schemas.microsoft.com/office/word/2012/wordml" xmlns:w16se="http://schemas.microsoft.com/office/word/2015/wordml/symex" mc:Ignorable="w14 w15 w16se">
+<w:styles xmlns:mc="http://schemas.openxmlformats.org/markup-compatibility/2006" xmlns:r="http://schemas.openxmlformats.org/officeDocument/2006/relationships" xmlns:w="http://schemas.openxmlformats.org/wordprocessingml/2006/main" xmlns:w14="http://schemas.microsoft.com/office/word/2010/wordml" xmlns:w15="http://schemas.microsoft.com/office/word/2012/wordml" xmlns:w16cid="http://schemas.microsoft.com/office/word/2016/wordml/cid" xmlns:w16se="http://schemas.microsoft.com/office/word/2015/wordml/symex" mc:Ignorable="w14 w15 w16se w16cid">
   <w:docDefaults>
     <w:rPrDefault>
       <w:rPr>
@@ -963,7 +1012,7 @@
       </w:pPr>
     </w:pPrDefault>
   </w:docDefaults>
-  <w:latentStyles w:defLockedState="0" w:defUIPriority="99" w:defSemiHidden="0" w:defUnhideWhenUsed="0" w:defQFormat="0" w:count="371">
+  <w:latentStyles w:defLockedState="0" w:defUIPriority="99" w:defSemiHidden="0" w:defUnhideWhenUsed="0" w:defQFormat="0" w:count="376">
     <w:lsdException w:name="Normal" w:uiPriority="0" w:qFormat="1"/>
     <w:lsdException w:name="heading 1" w:uiPriority="9" w:qFormat="1"/>
     <w:lsdException w:name="heading 2" w:semiHidden="1" w:uiPriority="9" w:unhideWhenUsed="1" w:qFormat="1"/>
@@ -1069,7 +1118,6 @@
     <w:lsdException w:name="HTML Sample" w:semiHidden="1" w:unhideWhenUsed="1"/>
     <w:lsdException w:name="HTML Typewriter" w:semiHidden="1" w:unhideWhenUsed="1"/>
     <w:lsdException w:name="HTML Variable" w:semiHidden="1" w:unhideWhenUsed="1"/>
-    <w:lsdException w:name="Normal Table" w:semiHidden="1" w:unhideWhenUsed="1"/>
     <w:lsdException w:name="annotation subject" w:semiHidden="1" w:unhideWhenUsed="1"/>
     <w:lsdException w:name="No List" w:semiHidden="1" w:unhideWhenUsed="1"/>
     <w:lsdException w:name="Outline List 1" w:semiHidden="1" w:unhideWhenUsed="1"/>
@@ -1112,11 +1160,8 @@
     <w:lsdException w:name="Table Contemporary" w:semiHidden="1" w:unhideWhenUsed="1"/>
     <w:lsdException w:name="Table Elegant" w:semiHidden="1" w:unhideWhenUsed="1"/>
     <w:lsdException w:name="Table Professional" w:semiHidden="1" w:unhideWhenUsed="1"/>
-    <w:lsdException w:name="Table Subtle 1" w:semiHidden="1" w:unhideWhenUsed="1"/>
     <w:lsdException w:name="Table Subtle 2" w:semiHidden="1" w:unhideWhenUsed="1"/>
     <w:lsdException w:name="Table Web 1" w:semiHidden="1" w:unhideWhenUsed="1"/>
-    <w:lsdException w:name="Table Web 2" w:semiHidden="1" w:unhideWhenUsed="1"/>
-    <w:lsdException w:name="Table Web 3" w:semiHidden="1" w:unhideWhenUsed="1"/>
     <w:lsdException w:name="Balloon Text" w:semiHidden="1" w:unhideWhenUsed="1"/>
     <w:lsdException w:name="Table Grid" w:uiPriority="39"/>
     <w:lsdException w:name="Table Theme" w:semiHidden="1" w:unhideWhenUsed="1"/>
@@ -1335,6 +1380,11 @@
     <w:lsdException w:name="List Table 5 Dark Accent 6" w:uiPriority="50"/>
     <w:lsdException w:name="List Table 6 Colorful Accent 6" w:uiPriority="51"/>
     <w:lsdException w:name="List Table 7 Colorful Accent 6" w:uiPriority="52"/>
+    <w:lsdException w:name="Mention" w:semiHidden="1" w:unhideWhenUsed="1"/>
+    <w:lsdException w:name="Smart Hyperlink" w:semiHidden="1" w:unhideWhenUsed="1"/>
+    <w:lsdException w:name="Hashtag" w:semiHidden="1" w:unhideWhenUsed="1"/>
+    <w:lsdException w:name="Unresolved Mention" w:semiHidden="1" w:unhideWhenUsed="1"/>
+    <w:lsdException w:name="Smart Link" w:semiHidden="1" w:unhideWhenUsed="1"/>
   </w:latentStyles>
   <w:style w:type="paragraph" w:default="1" w:styleId="Normal">
     <w:name w:val="Normal"/>

</xml_diff>